<commit_message>
section 2 and section 3
</commit_message>
<xml_diff>
--- a/第2章.docx
+++ b/第2章.docx
@@ -1649,7 +1649,135 @@
           <w:bdr w:val="nil"/>
           <w:lang w:val="zh-TW" w:eastAsia="zh-TW"/>
         </w:rPr>
-        <w:t>通过捕获系统运行时的硬件分支处理相关的特征，基于特征设计相应的</w:t>
+        <w:t>通过捕获系统运行时的硬件分支</w:t>
+      </w:r>
+      <w:ins w:id="9" w:author="wang" w:date="2017-12-27T11:26:00Z">
+        <w:r>
+          <w:rPr>
+            <w:rFonts w:ascii="Times New Roman" w:hAnsi="Times New Roman" w:cs="Times New Roman" w:hint="eastAsia"/>
+            <w:color w:val="000000"/>
+            <w:sz w:val="18"/>
+            <w:szCs w:val="18"/>
+            <w:u w:color="000000"/>
+            <w:bdr w:val="nil"/>
+            <w:lang w:val="zh-TW"/>
+          </w:rPr>
+          <w:t>事件</w:t>
+        </w:r>
+      </w:ins>
+      <w:del w:id="10" w:author="wang" w:date="2017-12-27T11:26:00Z">
+        <w:r>
+          <w:rPr>
+            <w:rFonts w:ascii="Times New Roman" w:eastAsia="宋体" w:hAnsi="Times New Roman" w:cs="Times New Roman" w:hint="eastAsia"/>
+            <w:color w:val="000000"/>
+            <w:sz w:val="18"/>
+            <w:szCs w:val="18"/>
+            <w:u w:color="000000"/>
+            <w:bdr w:val="nil"/>
+            <w:lang w:val="zh-TW" w:eastAsia="zh-TW"/>
+          </w:rPr>
+          <w:delText>处理</w:delText>
+        </w:r>
+      </w:del>
+      <w:r>
+        <w:rPr>
+          <w:rFonts w:ascii="Times New Roman" w:eastAsia="宋体" w:hAnsi="Times New Roman" w:cs="Times New Roman" w:hint="eastAsia"/>
+          <w:color w:val="000000"/>
+          <w:sz w:val="18"/>
+          <w:szCs w:val="18"/>
+          <w:u w:color="000000"/>
+          <w:bdr w:val="nil"/>
+          <w:lang w:val="zh-TW" w:eastAsia="zh-TW"/>
+        </w:rPr>
+        <w:t>相关的特征，</w:t>
+      </w:r>
+      <w:ins w:id="11" w:author="wang" w:date="2017-12-27T11:27:00Z">
+        <w:r>
+          <w:rPr>
+            <w:rFonts w:ascii="Times New Roman" w:eastAsia="宋体" w:hAnsi="Times New Roman" w:cs="Times New Roman" w:hint="eastAsia"/>
+            <w:color w:val="000000"/>
+            <w:sz w:val="18"/>
+            <w:szCs w:val="18"/>
+            <w:u w:color="000000"/>
+            <w:bdr w:val="nil"/>
+            <w:lang w:val="zh-TW"/>
+          </w:rPr>
+          <w:t>基于</w:t>
+        </w:r>
+        <w:r>
+          <w:rPr>
+            <w:rFonts w:ascii="Times New Roman" w:eastAsia="宋体" w:hAnsi="Times New Roman" w:cs="Times New Roman"/>
+            <w:color w:val="000000"/>
+            <w:sz w:val="18"/>
+            <w:szCs w:val="18"/>
+            <w:u w:color="000000"/>
+            <w:bdr w:val="nil"/>
+            <w:lang w:val="zh-TW"/>
+          </w:rPr>
+          <w:t>特征识别出疑似配件和关键配件，</w:t>
+        </w:r>
+        <w:r>
+          <w:rPr>
+            <w:rFonts w:ascii="Times New Roman" w:eastAsia="宋体" w:hAnsi="Times New Roman" w:cs="Times New Roman" w:hint="eastAsia"/>
+            <w:color w:val="000000"/>
+            <w:sz w:val="18"/>
+            <w:szCs w:val="18"/>
+            <w:u w:color="000000"/>
+            <w:bdr w:val="nil"/>
+            <w:lang w:val="zh-TW"/>
+          </w:rPr>
+          <w:t>并</w:t>
+        </w:r>
+        <w:r>
+          <w:rPr>
+            <w:rFonts w:ascii="Times New Roman" w:eastAsia="宋体" w:hAnsi="Times New Roman" w:cs="Times New Roman"/>
+            <w:color w:val="000000"/>
+            <w:sz w:val="18"/>
+            <w:szCs w:val="18"/>
+            <w:u w:color="000000"/>
+            <w:bdr w:val="nil"/>
+            <w:lang w:val="zh-TW"/>
+          </w:rPr>
+          <w:t>基于识别出的配件</w:t>
+        </w:r>
+        <w:r>
+          <w:rPr>
+            <w:rFonts w:ascii="Times New Roman" w:eastAsia="宋体" w:hAnsi="Times New Roman" w:cs="Times New Roman" w:hint="eastAsia"/>
+            <w:color w:val="000000"/>
+            <w:sz w:val="18"/>
+            <w:szCs w:val="18"/>
+            <w:u w:color="000000"/>
+            <w:bdr w:val="nil"/>
+            <w:lang w:val="zh-TW"/>
+          </w:rPr>
+          <w:t>设计</w:t>
+        </w:r>
+      </w:ins>
+      <w:del w:id="12" w:author="wang" w:date="2017-12-27T11:27:00Z">
+        <w:r>
+          <w:rPr>
+            <w:rFonts w:ascii="Times New Roman" w:eastAsia="宋体" w:hAnsi="Times New Roman" w:cs="Times New Roman" w:hint="eastAsia"/>
+            <w:color w:val="000000"/>
+            <w:sz w:val="18"/>
+            <w:szCs w:val="18"/>
+            <w:u w:color="000000"/>
+            <w:bdr w:val="nil"/>
+            <w:lang w:val="zh-TW" w:eastAsia="zh-TW"/>
+          </w:rPr>
+          <w:delText>基于特征设计</w:delText>
+        </w:r>
+      </w:del>
+      <w:r>
+        <w:rPr>
+          <w:rFonts w:ascii="Times New Roman" w:eastAsia="宋体" w:hAnsi="Times New Roman" w:cs="Times New Roman" w:hint="eastAsia"/>
+          <w:color w:val="000000"/>
+          <w:sz w:val="18"/>
+          <w:szCs w:val="18"/>
+          <w:u w:color="000000"/>
+          <w:bdr w:val="nil"/>
+          <w:lang w:val="zh-TW" w:eastAsia="zh-TW"/>
+        </w:rPr>
+        <w:t>相应的</w:t>
       </w:r>
       <w:r>
         <w:rPr>
@@ -1829,17 +1957,6 @@
       </w:r>
       <w:r>
         <w:rPr>
-          <w:rFonts w:ascii="Times New Roman" w:eastAsia="宋体" w:hAnsi="Times New Roman" w:cs="Times New Roman"/>
-          <w:kern w:val="0"/>
-          <w:szCs w:val="21"/>
-          <w:u w:color="000000"/>
-          <w:bdr w:val="nil"/>
-          <w:lang w:eastAsia="en-US"/>
-        </w:rPr>
-        <w:commentReference w:id="9"/>
-      </w:r>
-      <w:r>
-        <w:rPr>
           <w:rFonts w:ascii="Times New Roman" w:eastAsia="宋体" w:hAnsi="Times New Roman" w:cs="Times New Roman" w:hint="eastAsia"/>
           <w:color w:val="000000"/>
           <w:sz w:val="18"/>
@@ -1850,7 +1967,7 @@
         </w:rPr>
         <w:br/>
       </w:r>
-      <w:commentRangeStart w:id="10"/>
+      <w:commentRangeStart w:id="13"/>
     </w:p>
     <w:p>
       <w:pPr>
@@ -1905,9 +2022,47 @@
         </w:rPr>
         <w:t>型返回指令</w:t>
       </w:r>
-      <w:r>
-        <w:rPr>
-          <w:rFonts w:ascii="Times New Roman" w:eastAsia="Times New Roman" w:hAnsi="Times New Roman" w:cs="Times New Roman"/>
+      <w:del w:id="14" w:author="wang" w:date="2017-12-27T11:25:00Z">
+        <w:r>
+          <w:rPr>
+            <w:rFonts w:ascii="Times New Roman" w:eastAsia="Times New Roman" w:hAnsi="Times New Roman" w:cs="Times New Roman"/>
+            <w:color w:val="000000"/>
+            <w:sz w:val="18"/>
+            <w:szCs w:val="18"/>
+            <w:u w:color="000000"/>
+            <w:bdr w:val="nil"/>
+            <w:lang w:eastAsia="zh-TW"/>
+          </w:rPr>
+          <w:delText>Call-preceded ret</w:delText>
+        </w:r>
+        <w:commentRangeEnd w:id="13"/>
+        <w:r>
+          <w:rPr>
+            <w:rFonts w:ascii="Times New Roman" w:eastAsia="Times New Roman" w:hAnsi="Times New Roman" w:cs="Times New Roman"/>
+            <w:color w:val="000000"/>
+            <w:sz w:val="18"/>
+            <w:szCs w:val="18"/>
+            <w:u w:color="000000"/>
+            <w:bdr w:val="nil"/>
+          </w:rPr>
+          <w:commentReference w:id="13"/>
+        </w:r>
+        <w:r>
+          <w:rPr>
+            <w:rFonts w:ascii="Times New Roman" w:eastAsia="宋体" w:hAnsi="Times New Roman" w:cs="Times New Roman" w:hint="eastAsia"/>
+            <w:color w:val="000000"/>
+            <w:sz w:val="18"/>
+            <w:szCs w:val="18"/>
+            <w:u w:color="000000"/>
+            <w:bdr w:val="nil"/>
+            <w:lang w:eastAsia="zh-TW"/>
+          </w:rPr>
+          <w:delText>：</w:delText>
+        </w:r>
+      </w:del>
+      <w:r>
+        <w:rPr>
+          <w:rFonts w:ascii="Times New Roman" w:eastAsia="宋体" w:hAnsi="Times New Roman" w:cs="Times New Roman" w:hint="eastAsia"/>
           <w:color w:val="000000"/>
           <w:sz w:val="18"/>
           <w:szCs w:val="18"/>
@@ -1915,19 +2070,18 @@
           <w:bdr w:val="nil"/>
           <w:lang w:eastAsia="zh-TW"/>
         </w:rPr>
-        <w:t>Call-preceded ret</w:t>
-      </w:r>
-      <w:commentRangeEnd w:id="10"/>
-      <w:r>
-        <w:rPr>
-          <w:rFonts w:ascii="Times New Roman" w:eastAsia="Times New Roman" w:hAnsi="Times New Roman" w:cs="Times New Roman"/>
-          <w:color w:val="000000"/>
-          <w:sz w:val="18"/>
-          <w:szCs w:val="18"/>
-          <w:u w:color="000000"/>
-          <w:bdr w:val="nil"/>
-        </w:rPr>
-        <w:commentReference w:id="10"/>
+        <w:t>对于所有的</w:t>
+      </w:r>
+      <w:r>
+        <w:rPr>
+          <w:rFonts w:ascii="Times New Roman" w:eastAsia="宋体" w:hAnsi="Times New Roman" w:cs="Times New Roman" w:hint="eastAsia"/>
+          <w:color w:val="000000"/>
+          <w:sz w:val="18"/>
+          <w:szCs w:val="18"/>
+          <w:u w:color="000000"/>
+          <w:bdr w:val="nil"/>
+        </w:rPr>
+        <w:t>返回</w:t>
       </w:r>
       <w:r>
         <w:rPr>
@@ -1939,18 +2093,18 @@
           <w:bdr w:val="nil"/>
           <w:lang w:eastAsia="zh-TW"/>
         </w:rPr>
-        <w:t>：对于所有的</w:t>
-      </w:r>
-      <w:r>
-        <w:rPr>
-          <w:rFonts w:ascii="Times New Roman" w:eastAsia="宋体" w:hAnsi="Times New Roman" w:cs="Times New Roman" w:hint="eastAsia"/>
-          <w:color w:val="000000"/>
-          <w:sz w:val="18"/>
-          <w:szCs w:val="18"/>
-          <w:u w:color="000000"/>
-          <w:bdr w:val="nil"/>
-        </w:rPr>
-        <w:t>返回</w:t>
+        <w:t>指令，如果目标地址的上一条指令不是</w:t>
+      </w:r>
+      <w:r>
+        <w:rPr>
+          <w:rFonts w:ascii="Times New Roman" w:eastAsia="宋体" w:hAnsi="Times New Roman" w:cs="Times New Roman" w:hint="eastAsia"/>
+          <w:color w:val="000000"/>
+          <w:sz w:val="18"/>
+          <w:szCs w:val="18"/>
+          <w:u w:color="000000"/>
+          <w:bdr w:val="nil"/>
+        </w:rPr>
+        <w:t>调用</w:t>
       </w:r>
       <w:r>
         <w:rPr>
@@ -1962,18 +2116,18 @@
           <w:bdr w:val="nil"/>
           <w:lang w:eastAsia="zh-TW"/>
         </w:rPr>
-        <w:t>指令，如果目标地址的上一条指令不是</w:t>
-      </w:r>
-      <w:r>
-        <w:rPr>
-          <w:rFonts w:ascii="Times New Roman" w:eastAsia="宋体" w:hAnsi="Times New Roman" w:cs="Times New Roman" w:hint="eastAsia"/>
-          <w:color w:val="000000"/>
-          <w:sz w:val="18"/>
-          <w:szCs w:val="18"/>
-          <w:u w:color="000000"/>
-          <w:bdr w:val="nil"/>
-        </w:rPr>
-        <w:t>调用</w:t>
+        <w:t>指令，将其标为疑似</w:t>
+      </w:r>
+      <w:r>
+        <w:rPr>
+          <w:rFonts w:ascii="Times New Roman" w:eastAsia="宋体" w:hAnsi="Times New Roman" w:cs="Times New Roman" w:hint="eastAsia"/>
+          <w:color w:val="000000"/>
+          <w:sz w:val="18"/>
+          <w:szCs w:val="18"/>
+          <w:u w:color="000000"/>
+          <w:bdr w:val="nil"/>
+        </w:rPr>
+        <w:t>配件</w:t>
       </w:r>
       <w:r>
         <w:rPr>
@@ -1985,29 +2139,6 @@
           <w:bdr w:val="nil"/>
           <w:lang w:eastAsia="zh-TW"/>
         </w:rPr>
-        <w:t>指令，将其标为疑似</w:t>
-      </w:r>
-      <w:r>
-        <w:rPr>
-          <w:rFonts w:ascii="Times New Roman" w:eastAsia="宋体" w:hAnsi="Times New Roman" w:cs="Times New Roman" w:hint="eastAsia"/>
-          <w:color w:val="000000"/>
-          <w:sz w:val="18"/>
-          <w:szCs w:val="18"/>
-          <w:u w:color="000000"/>
-          <w:bdr w:val="nil"/>
-        </w:rPr>
-        <w:t>配件</w:t>
-      </w:r>
-      <w:r>
-        <w:rPr>
-          <w:rFonts w:ascii="Times New Roman" w:eastAsia="宋体" w:hAnsi="Times New Roman" w:cs="Times New Roman" w:hint="eastAsia"/>
-          <w:color w:val="000000"/>
-          <w:sz w:val="18"/>
-          <w:szCs w:val="18"/>
-          <w:u w:color="000000"/>
-          <w:bdr w:val="nil"/>
-          <w:lang w:eastAsia="zh-TW"/>
-        </w:rPr>
         <w:t>；</w:t>
       </w:r>
       <w:r>
@@ -2022,7 +2153,7 @@
         </w:rPr>
         <w:br/>
       </w:r>
-      <w:commentRangeStart w:id="11"/>
+      <w:commentRangeStart w:id="15"/>
     </w:p>
     <w:p>
       <w:pPr>
@@ -2044,6 +2175,7 @@
         </w:tabs>
         <w:jc w:val="left"/>
         <w:rPr>
+          <w:ins w:id="16" w:author="wang" w:date="2017-12-27T11:20:00Z"/>
           <w:rFonts w:ascii="宋体" w:eastAsia="宋体" w:hAnsi="宋体" w:cs="宋体"/>
           <w:color w:val="000000"/>
           <w:sz w:val="18"/>
@@ -2053,7 +2185,7 @@
           <w:lang w:val="zh-TW" w:eastAsia="zh-TW"/>
         </w:rPr>
       </w:pPr>
-      <w:commentRangeStart w:id="12"/>
+      <w:commentRangeStart w:id="17"/>
       <w:r>
         <w:rPr>
           <w:rFonts w:ascii="Times New Roman" w:eastAsia="宋体" w:hAnsi="Times New Roman" w:cs="Times New Roman" w:hint="eastAsia"/>
@@ -2076,7 +2208,7 @@
         </w:rPr>
         <w:t>指令序列</w:t>
       </w:r>
-      <w:commentRangeEnd w:id="12"/>
+      <w:commentRangeEnd w:id="17"/>
       <w:r>
         <w:rPr>
           <w:rFonts w:ascii="Times New Roman" w:eastAsia="宋体" w:hAnsi="Times New Roman" w:cs="Times New Roman"/>
@@ -2086,9 +2218,9 @@
           <w:bdr w:val="nil"/>
           <w:lang w:eastAsia="en-US"/>
         </w:rPr>
-        <w:commentReference w:id="12"/>
-      </w:r>
-      <w:commentRangeEnd w:id="11"/>
+        <w:commentReference w:id="17"/>
+      </w:r>
+      <w:commentRangeEnd w:id="15"/>
       <w:r>
         <w:rPr>
           <w:rFonts w:ascii="Times New Roman" w:eastAsia="Times New Roman" w:hAnsi="Times New Roman" w:cs="Times New Roman"/>
@@ -2098,7 +2230,7 @@
           <w:u w:color="000000"/>
           <w:bdr w:val="nil"/>
         </w:rPr>
-        <w:commentReference w:id="11"/>
+        <w:commentReference w:id="15"/>
       </w:r>
       <w:r>
         <w:rPr>
@@ -2112,7 +2244,7 @@
         </w:rPr>
         <w:t>：如果上一个</w:t>
       </w:r>
-      <w:commentRangeStart w:id="13"/>
+      <w:commentRangeStart w:id="18"/>
       <w:r>
         <w:rPr>
           <w:rFonts w:ascii="Times New Roman" w:eastAsia="宋体" w:hAnsi="Times New Roman" w:cs="Times New Roman" w:hint="eastAsia"/>
@@ -2123,111 +2255,382 @@
           <w:u w:color="000000"/>
           <w:bdr w:val="nil"/>
           <w:lang w:eastAsia="zh-TW"/>
-          <w:rPrChange w:id="14" w:author="wang" w:date="2017-12-27T11:01:00Z">
+        </w:rPr>
+        <w:t>可疑分支</w:t>
+      </w:r>
+      <w:commentRangeEnd w:id="18"/>
+      <w:r>
+        <w:rPr>
+          <w:rStyle w:val="a7"/>
+          <w:rFonts w:ascii="Times New Roman" w:hAnsi="Times New Roman" w:cs="Times New Roman"/>
+          <w:kern w:val="0"/>
+          <w:bdr w:val="nil"/>
+          <w:lang w:eastAsia="en-US"/>
+        </w:rPr>
+        <w:commentReference w:id="18"/>
+      </w:r>
+      <w:r>
+        <w:rPr>
+          <w:rFonts w:ascii="Times New Roman" w:eastAsia="宋体" w:hAnsi="Times New Roman" w:cs="Times New Roman" w:hint="eastAsia"/>
+          <w:color w:val="000000"/>
+          <w:sz w:val="18"/>
+          <w:szCs w:val="18"/>
+          <w:u w:color="000000"/>
+          <w:bdr w:val="nil"/>
+          <w:lang w:eastAsia="zh-TW"/>
+        </w:rPr>
+        <w:t>到下一个可疑分支的指令长度低于一定阈值</w:t>
+      </w:r>
+      <w:r>
+        <w:rPr>
+          <w:rFonts w:ascii="Times New Roman" w:eastAsia="宋体" w:hAnsi="Times New Roman" w:cs="Times New Roman" w:hint="eastAsia"/>
+          <w:color w:val="000000"/>
+          <w:sz w:val="18"/>
+          <w:szCs w:val="18"/>
+          <w:u w:color="000000"/>
+          <w:bdr w:val="nil"/>
+        </w:rPr>
+        <w:t>（</w:t>
+      </w:r>
+      <w:r>
+        <w:rPr>
+          <w:rFonts w:ascii="Times New Roman" w:eastAsia="Times New Roman" w:hAnsi="Times New Roman" w:cs="Times New Roman"/>
+          <w:color w:val="000000"/>
+          <w:sz w:val="18"/>
+          <w:szCs w:val="18"/>
+          <w:u w:color="000000"/>
+          <w:bdr w:val="nil"/>
+        </w:rPr>
+        <w:t>maxGadgetLength</w:t>
+      </w:r>
+      <w:r>
+        <w:rPr>
+          <w:rFonts w:ascii="Times New Roman" w:eastAsia="宋体" w:hAnsi="Times New Roman" w:cs="Times New Roman" w:hint="eastAsia"/>
+          <w:color w:val="000000"/>
+          <w:sz w:val="18"/>
+          <w:szCs w:val="18"/>
+          <w:u w:color="000000"/>
+          <w:bdr w:val="nil"/>
+        </w:rPr>
+        <w:t>）</w:t>
+      </w:r>
+      <w:r>
+        <w:rPr>
+          <w:rFonts w:ascii="Times New Roman" w:eastAsia="宋体" w:hAnsi="Times New Roman" w:cs="Times New Roman" w:hint="eastAsia"/>
+          <w:color w:val="000000"/>
+          <w:sz w:val="18"/>
+          <w:szCs w:val="18"/>
+          <w:u w:color="000000"/>
+          <w:bdr w:val="nil"/>
+          <w:lang w:eastAsia="zh-TW"/>
+        </w:rPr>
+        <w:t>，将其标为疑似</w:t>
+      </w:r>
+      <w:r>
+        <w:rPr>
+          <w:rFonts w:ascii="Times New Roman" w:eastAsia="宋体" w:hAnsi="Times New Roman" w:cs="Times New Roman" w:hint="eastAsia"/>
+          <w:color w:val="000000"/>
+          <w:sz w:val="18"/>
+          <w:szCs w:val="18"/>
+          <w:u w:color="000000"/>
+          <w:bdr w:val="nil"/>
+        </w:rPr>
+        <w:t>配件</w:t>
+      </w:r>
+      <w:r>
+        <w:rPr>
+          <w:rFonts w:ascii="Times New Roman" w:eastAsia="宋体" w:hAnsi="Times New Roman" w:cs="Times New Roman" w:hint="eastAsia"/>
+          <w:color w:val="000000"/>
+          <w:sz w:val="18"/>
+          <w:szCs w:val="18"/>
+          <w:u w:color="000000"/>
+          <w:bdr w:val="nil"/>
+          <w:lang w:eastAsia="zh-TW"/>
+        </w:rPr>
+        <w:t>。</w:t>
+      </w:r>
+    </w:p>
+    <w:p>
+      <w:pPr>
+        <w:pStyle w:val="aa"/>
+        <w:widowControl/>
+        <w:numPr>
+          <w:ilvl w:val="0"/>
+          <w:numId w:val="6"/>
+        </w:numPr>
+        <w:pBdr>
+          <w:top w:val="nil"/>
+          <w:left w:val="nil"/>
+          <w:bottom w:val="nil"/>
+          <w:right w:val="nil"/>
+          <w:between w:val="nil"/>
+          <w:bar w:val="nil"/>
+        </w:pBdr>
+        <w:tabs>
+          <w:tab w:val="left" w:pos="357"/>
+        </w:tabs>
+        <w:ind w:firstLineChars="0"/>
+        <w:jc w:val="left"/>
+        <w:rPr>
+          <w:ins w:id="19" w:author="wang" w:date="2017-12-27T11:24:00Z"/>
+          <w:rFonts w:ascii="宋体" w:eastAsia="宋体" w:hAnsi="宋体" w:cs="宋体"/>
+          <w:b/>
+          <w:color w:val="000000"/>
+          <w:sz w:val="18"/>
+          <w:szCs w:val="18"/>
+          <w:u w:color="000000"/>
+          <w:bdr w:val="nil"/>
+          <w:lang w:val="zh-TW" w:eastAsia="zh-TW"/>
+          <w:rPrChange w:id="20" w:author="wang" w:date="2017-12-27T11:29:00Z">
             <w:rPr>
-              <w:rFonts w:ascii="Times New Roman" w:eastAsia="宋体" w:hAnsi="Times New Roman" w:cs="Times New Roman" w:hint="eastAsia"/>
+              <w:ins w:id="21" w:author="wang" w:date="2017-12-27T11:24:00Z"/>
+              <w:rFonts w:ascii="宋体" w:eastAsia="宋体" w:hAnsi="宋体" w:cs="宋体"/>
               <w:color w:val="000000"/>
               <w:sz w:val="18"/>
               <w:szCs w:val="18"/>
               <w:u w:color="000000"/>
               <w:bdr w:val="nil"/>
-              <w:lang w:eastAsia="zh-TW"/>
+              <w:lang w:val="zh-TW" w:eastAsia="zh-TW"/>
             </w:rPr>
           </w:rPrChange>
         </w:rPr>
-        <w:t>可疑分支</w:t>
-      </w:r>
-      <w:commentRangeEnd w:id="13"/>
-      <w:r>
-        <w:rPr>
-          <w:rStyle w:val="a7"/>
-          <w:rFonts w:ascii="Times New Roman" w:hAnsi="Times New Roman" w:cs="Times New Roman"/>
-          <w:kern w:val="0"/>
-          <w:bdr w:val="nil"/>
-          <w:lang w:eastAsia="en-US"/>
-        </w:rPr>
-        <w:commentReference w:id="13"/>
-      </w:r>
-      <w:r>
-        <w:rPr>
-          <w:rFonts w:ascii="Times New Roman" w:eastAsia="宋体" w:hAnsi="Times New Roman" w:cs="Times New Roman" w:hint="eastAsia"/>
-          <w:color w:val="000000"/>
-          <w:sz w:val="18"/>
-          <w:szCs w:val="18"/>
-          <w:u w:color="000000"/>
-          <w:bdr w:val="nil"/>
-          <w:lang w:eastAsia="zh-TW"/>
-        </w:rPr>
-        <w:t>到下一个可疑分支的指令长度低于一定阈值</w:t>
-      </w:r>
-      <w:r>
-        <w:rPr>
-          <w:rFonts w:ascii="Times New Roman" w:eastAsia="宋体" w:hAnsi="Times New Roman" w:cs="Times New Roman" w:hint="eastAsia"/>
-          <w:color w:val="000000"/>
-          <w:sz w:val="18"/>
-          <w:szCs w:val="18"/>
-          <w:u w:color="000000"/>
-          <w:bdr w:val="nil"/>
-        </w:rPr>
-        <w:t>（</w:t>
-      </w:r>
-      <w:r>
-        <w:rPr>
-          <w:rFonts w:ascii="Times New Roman" w:eastAsia="Times New Roman" w:hAnsi="Times New Roman" w:cs="Times New Roman"/>
-          <w:color w:val="000000"/>
-          <w:sz w:val="18"/>
-          <w:szCs w:val="18"/>
-          <w:u w:color="000000"/>
-          <w:bdr w:val="nil"/>
-        </w:rPr>
-        <w:t>maxGadgetLength</w:t>
-      </w:r>
-      <w:r>
-        <w:rPr>
-          <w:rFonts w:ascii="Times New Roman" w:eastAsia="宋体" w:hAnsi="Times New Roman" w:cs="Times New Roman" w:hint="eastAsia"/>
-          <w:color w:val="000000"/>
-          <w:sz w:val="18"/>
-          <w:szCs w:val="18"/>
-          <w:u w:color="000000"/>
-          <w:bdr w:val="nil"/>
-        </w:rPr>
-        <w:t>）</w:t>
-      </w:r>
-      <w:r>
-        <w:rPr>
-          <w:rFonts w:ascii="Times New Roman" w:eastAsia="宋体" w:hAnsi="Times New Roman" w:cs="Times New Roman" w:hint="eastAsia"/>
-          <w:color w:val="000000"/>
-          <w:sz w:val="18"/>
-          <w:szCs w:val="18"/>
-          <w:u w:color="000000"/>
-          <w:bdr w:val="nil"/>
-          <w:lang w:eastAsia="zh-TW"/>
-        </w:rPr>
-        <w:t>，将其标为疑似</w:t>
-      </w:r>
-      <w:r>
-        <w:rPr>
-          <w:rFonts w:ascii="Times New Roman" w:eastAsia="宋体" w:hAnsi="Times New Roman" w:cs="Times New Roman" w:hint="eastAsia"/>
-          <w:color w:val="000000"/>
-          <w:sz w:val="18"/>
-          <w:szCs w:val="18"/>
-          <w:u w:color="000000"/>
-          <w:bdr w:val="nil"/>
-        </w:rPr>
-        <w:t>配件</w:t>
-      </w:r>
-      <w:r>
-        <w:rPr>
-          <w:rFonts w:ascii="Times New Roman" w:eastAsia="宋体" w:hAnsi="Times New Roman" w:cs="Times New Roman" w:hint="eastAsia"/>
-          <w:color w:val="000000"/>
-          <w:sz w:val="18"/>
-          <w:szCs w:val="18"/>
-          <w:u w:color="000000"/>
-          <w:bdr w:val="nil"/>
-          <w:lang w:eastAsia="zh-TW"/>
-        </w:rPr>
-        <w:t>。</w:t>
-      </w:r>
+      </w:pPr>
+      <w:ins w:id="22" w:author="wang" w:date="2017-12-27T11:20:00Z">
+        <w:r>
+          <w:rPr>
+            <w:rFonts w:ascii="Times New Roman" w:hAnsi="Times New Roman" w:cs="Times New Roman" w:hint="eastAsia"/>
+            <w:b/>
+            <w:color w:val="000000"/>
+            <w:sz w:val="18"/>
+            <w:szCs w:val="18"/>
+            <w:u w:color="000000"/>
+            <w:bdr w:val="nil"/>
+            <w:rPrChange w:id="23" w:author="wang" w:date="2017-12-27T11:29:00Z">
+              <w:rPr>
+                <w:rFonts w:ascii="Times New Roman" w:hAnsi="Times New Roman" w:cs="Times New Roman" w:hint="eastAsia"/>
+                <w:color w:val="000000"/>
+                <w:sz w:val="18"/>
+                <w:szCs w:val="18"/>
+                <w:u w:color="000000"/>
+                <w:bdr w:val="nil"/>
+              </w:rPr>
+            </w:rPrChange>
+          </w:rPr>
+          <w:t>关键</w:t>
+        </w:r>
+        <w:r>
+          <w:rPr>
+            <w:rFonts w:ascii="Times New Roman" w:hAnsi="Times New Roman" w:cs="Times New Roman"/>
+            <w:b/>
+            <w:color w:val="000000"/>
+            <w:sz w:val="18"/>
+            <w:szCs w:val="18"/>
+            <w:u w:color="000000"/>
+            <w:bdr w:val="nil"/>
+            <w:rPrChange w:id="24" w:author="wang" w:date="2017-12-27T11:29:00Z">
+              <w:rPr>
+                <w:rFonts w:ascii="Times New Roman" w:hAnsi="Times New Roman" w:cs="Times New Roman"/>
+                <w:color w:val="000000"/>
+                <w:sz w:val="18"/>
+                <w:szCs w:val="18"/>
+                <w:u w:color="000000"/>
+                <w:bdr w:val="nil"/>
+              </w:rPr>
+            </w:rPrChange>
+          </w:rPr>
+          <w:t>配件</w:t>
+        </w:r>
+      </w:ins>
+    </w:p>
+    <w:p>
+      <w:pPr>
+        <w:widowControl/>
+        <w:pBdr>
+          <w:top w:val="nil"/>
+          <w:left w:val="nil"/>
+          <w:bottom w:val="nil"/>
+          <w:right w:val="nil"/>
+          <w:between w:val="nil"/>
+          <w:bar w:val="nil"/>
+        </w:pBdr>
+        <w:tabs>
+          <w:tab w:val="left" w:pos="357"/>
+        </w:tabs>
+        <w:jc w:val="left"/>
+        <w:rPr>
+          <w:rFonts w:ascii="宋体" w:eastAsia="PMingLiU" w:hAnsi="宋体" w:cs="宋体" w:hint="eastAsia"/>
+          <w:color w:val="000000"/>
+          <w:sz w:val="18"/>
+          <w:szCs w:val="18"/>
+          <w:u w:color="000000"/>
+          <w:bdr w:val="nil"/>
+          <w:lang w:val="zh-TW" w:eastAsia="zh-TW"/>
+        </w:rPr>
+      </w:pPr>
+      <w:ins w:id="25" w:author="wang" w:date="2017-12-27T11:25:00Z">
+        <w:r>
+          <w:rPr>
+            <w:rFonts w:ascii="宋体" w:eastAsia="PMingLiU" w:hAnsi="宋体" w:cs="宋体" w:hint="eastAsia"/>
+            <w:color w:val="000000"/>
+            <w:sz w:val="18"/>
+            <w:szCs w:val="18"/>
+            <w:u w:color="000000"/>
+            <w:bdr w:val="nil"/>
+            <w:lang w:val="zh-TW" w:eastAsia="zh-TW"/>
+          </w:rPr>
+          <w:t>如果当前指令为系统调用指令，</w:t>
+        </w:r>
+      </w:ins>
+      <w:ins w:id="26" w:author="wang" w:date="2017-12-27T11:26:00Z">
+        <w:r>
+          <w:rPr>
+            <w:rFonts w:ascii="宋体" w:hAnsi="宋体" w:cs="宋体" w:hint="eastAsia"/>
+            <w:color w:val="000000"/>
+            <w:sz w:val="18"/>
+            <w:szCs w:val="18"/>
+            <w:u w:color="000000"/>
+            <w:bdr w:val="nil"/>
+            <w:lang w:val="zh-TW"/>
+          </w:rPr>
+          <w:t>并且</w:t>
+        </w:r>
+      </w:ins>
+      <w:ins w:id="27" w:author="wang" w:date="2017-12-27T11:25:00Z">
+        <w:r>
+          <w:rPr>
+            <w:rFonts w:ascii="宋体" w:eastAsia="PMingLiU" w:hAnsi="宋体" w:cs="宋体" w:hint="eastAsia"/>
+            <w:color w:val="000000"/>
+            <w:sz w:val="18"/>
+            <w:szCs w:val="18"/>
+            <w:u w:color="000000"/>
+            <w:bdr w:val="nil"/>
+            <w:lang w:val="zh-TW" w:eastAsia="zh-TW"/>
+          </w:rPr>
+          <w:t>其参数和上一个疑似</w:t>
+        </w:r>
+      </w:ins>
+      <w:ins w:id="28" w:author="wang" w:date="2017-12-27T11:26:00Z">
+        <w:r>
+          <w:rPr>
+            <w:rFonts w:ascii="宋体" w:hAnsi="宋体" w:cs="宋体" w:hint="eastAsia"/>
+            <w:color w:val="000000"/>
+            <w:sz w:val="18"/>
+            <w:szCs w:val="18"/>
+            <w:u w:color="000000"/>
+            <w:bdr w:val="nil"/>
+            <w:lang w:val="zh-TW"/>
+          </w:rPr>
+          <w:t>配件</w:t>
+        </w:r>
+      </w:ins>
+      <w:ins w:id="29" w:author="wang" w:date="2017-12-27T11:25:00Z">
+        <w:r>
+          <w:rPr>
+            <w:rFonts w:ascii="宋体" w:eastAsia="PMingLiU" w:hAnsi="宋体" w:cs="宋体" w:hint="eastAsia"/>
+            <w:color w:val="000000"/>
+            <w:sz w:val="18"/>
+            <w:szCs w:val="18"/>
+            <w:u w:color="000000"/>
+            <w:bdr w:val="nil"/>
+            <w:lang w:val="zh-TW" w:eastAsia="zh-TW"/>
+          </w:rPr>
+          <w:t>的参数是相同的，则认为当前</w:t>
+        </w:r>
+        <w:commentRangeStart w:id="30"/>
+        <w:r>
+          <w:rPr>
+            <w:rFonts w:ascii="宋体" w:eastAsia="PMingLiU" w:hAnsi="宋体" w:cs="宋体" w:hint="eastAsia"/>
+            <w:color w:val="000000"/>
+            <w:sz w:val="18"/>
+            <w:szCs w:val="18"/>
+            <w:u w:color="000000"/>
+            <w:bdr w:val="nil"/>
+            <w:lang w:val="zh-TW" w:eastAsia="zh-TW"/>
+          </w:rPr>
+          <w:t>片段为</w:t>
+        </w:r>
+      </w:ins>
+      <w:ins w:id="31" w:author="wang" w:date="2017-12-27T11:26:00Z">
+        <w:r>
+          <w:rPr>
+            <w:rFonts w:ascii="宋体" w:hAnsi="宋体" w:cs="宋体" w:hint="eastAsia"/>
+            <w:color w:val="000000"/>
+            <w:sz w:val="18"/>
+            <w:szCs w:val="18"/>
+            <w:u w:color="000000"/>
+            <w:bdr w:val="nil"/>
+            <w:lang w:val="zh-TW"/>
+          </w:rPr>
+          <w:t>关键配件</w:t>
+        </w:r>
+        <w:r>
+          <w:rPr>
+            <w:rFonts w:ascii="宋体" w:hAnsi="宋体" w:cs="宋体"/>
+            <w:color w:val="000000"/>
+            <w:sz w:val="18"/>
+            <w:szCs w:val="18"/>
+            <w:u w:color="000000"/>
+            <w:bdr w:val="nil"/>
+            <w:lang w:val="zh-TW"/>
+          </w:rPr>
+          <w:t>（</w:t>
+        </w:r>
+      </w:ins>
+      <w:ins w:id="32" w:author="wang" w:date="2017-12-27T11:25:00Z">
+        <w:r>
+          <w:rPr>
+            <w:rFonts w:ascii="宋体" w:eastAsia="PMingLiU" w:hAnsi="宋体" w:cs="宋体" w:hint="eastAsia"/>
+            <w:color w:val="000000"/>
+            <w:sz w:val="18"/>
+            <w:szCs w:val="18"/>
+            <w:u w:color="000000"/>
+            <w:bdr w:val="nil"/>
+            <w:lang w:val="zh-TW" w:eastAsia="zh-TW"/>
+          </w:rPr>
+          <w:t>critical gadget</w:t>
+        </w:r>
+      </w:ins>
+      <w:ins w:id="33" w:author="wang" w:date="2017-12-27T11:26:00Z">
+        <w:r>
+          <w:rPr>
+            <w:rFonts w:ascii="宋体" w:hAnsi="宋体" w:cs="宋体" w:hint="eastAsia"/>
+            <w:color w:val="000000"/>
+            <w:sz w:val="18"/>
+            <w:szCs w:val="18"/>
+            <w:u w:color="000000"/>
+            <w:bdr w:val="nil"/>
+            <w:lang w:val="zh-TW"/>
+          </w:rPr>
+          <w:t>）</w:t>
+        </w:r>
+      </w:ins>
+      <w:ins w:id="34" w:author="wang" w:date="2017-12-27T11:25:00Z">
+        <w:r>
+          <w:rPr>
+            <w:rFonts w:ascii="宋体" w:eastAsia="PMingLiU" w:hAnsi="宋体" w:cs="宋体" w:hint="eastAsia"/>
+            <w:color w:val="000000"/>
+            <w:sz w:val="18"/>
+            <w:szCs w:val="18"/>
+            <w:u w:color="000000"/>
+            <w:bdr w:val="nil"/>
+            <w:lang w:val="zh-TW" w:eastAsia="zh-TW"/>
+          </w:rPr>
+          <w:t>。</w:t>
+        </w:r>
+      </w:ins>
+      <w:commentRangeEnd w:id="30"/>
+      <w:ins w:id="35" w:author="wang" w:date="2017-12-27T11:28:00Z">
+        <w:r>
+          <w:rPr>
+            <w:rStyle w:val="a7"/>
+            <w:rFonts w:ascii="Times New Roman" w:hAnsi="Times New Roman" w:cs="Times New Roman"/>
+            <w:kern w:val="0"/>
+            <w:bdr w:val="nil"/>
+            <w:lang w:eastAsia="en-US"/>
+          </w:rPr>
+          <w:commentReference w:id="30"/>
+        </w:r>
+      </w:ins>
     </w:p>
     <w:p>
       <w:pPr>
@@ -2318,7 +2721,7 @@
         </w:rPr>
         <w:tab/>
       </w:r>
-      <w:commentRangeStart w:id="16"/>
+      <w:commentRangeStart w:id="37"/>
       <w:r>
         <w:rPr>
           <w:rFonts w:ascii="Times New Roman" w:eastAsia="宋体" w:hAnsi="Times New Roman" w:cs="Times New Roman" w:hint="eastAsia"/>
@@ -2331,7 +2734,7 @@
         </w:rPr>
         <w:t>为了提高检测的准确性</w:t>
       </w:r>
-      <w:commentRangeEnd w:id="16"/>
+      <w:commentRangeEnd w:id="37"/>
       <w:r>
         <w:rPr>
           <w:rFonts w:ascii="Times New Roman" w:eastAsia="Times New Roman" w:hAnsi="Times New Roman" w:cs="Times New Roman"/>
@@ -2341,7 +2744,7 @@
           <w:u w:color="000000"/>
           <w:bdr w:val="nil"/>
         </w:rPr>
-        <w:commentReference w:id="16"/>
+        <w:commentReference w:id="37"/>
       </w:r>
       <w:r>
         <w:rPr>
@@ -2355,7 +2758,7 @@
         </w:rPr>
         <w:t>，并且避免对历史信息的覆盖，</w:t>
       </w:r>
-      <w:ins w:id="17" w:author="wang" w:date="2017-12-27T11:00:00Z">
+      <w:ins w:id="38" w:author="wang" w:date="2017-12-27T11:00:00Z">
         <w:r>
           <w:rPr>
             <w:rFonts w:ascii="Times New Roman" w:eastAsia="Times New Roman" w:hAnsi="Times New Roman" w:cs="Times New Roman"/>
@@ -2368,7 +2771,7 @@
           <w:t>BranchChecker</w:t>
         </w:r>
       </w:ins>
-      <w:del w:id="18" w:author="wang" w:date="2017-12-27T11:00:00Z">
+      <w:del w:id="39" w:author="wang" w:date="2017-12-27T11:00:00Z">
         <w:r>
           <w:rPr>
             <w:rFonts w:ascii="Times New Roman" w:eastAsia="Times New Roman" w:hAnsi="Times New Roman" w:cs="Times New Roman"/>
@@ -2381,7 +2784,7 @@
           <w:delText>PerfC</w:delText>
         </w:r>
       </w:del>
-      <w:del w:id="19" w:author="wang" w:date="2017-12-27T10:59:00Z">
+      <w:del w:id="40" w:author="wang" w:date="2017-12-27T10:59:00Z">
         <w:r>
           <w:rPr>
             <w:rFonts w:ascii="Times New Roman" w:eastAsia="Times New Roman" w:hAnsi="Times New Roman" w:cs="Times New Roman"/>
@@ -2582,7 +2985,7 @@
         </w:rPr>
         <w:br/>
       </w:r>
-      <w:commentRangeStart w:id="20"/>
+      <w:commentRangeStart w:id="41"/>
     </w:p>
     <w:p>
       <w:pPr>
@@ -2613,7 +3016,7 @@
           <w:bdr w:val="nil"/>
         </w:rPr>
       </w:pPr>
-      <w:commentRangeStart w:id="21"/>
+      <w:commentRangeStart w:id="42"/>
       <w:r>
         <w:rPr>
           <w:rFonts w:ascii="Times New Roman" w:eastAsia="宋体" w:hAnsi="Times New Roman" w:cs="Times New Roman" w:hint="eastAsia"/>
@@ -2638,7 +3041,7 @@
         </w:rPr>
         <w:t>长度</w:t>
       </w:r>
-      <w:commentRangeEnd w:id="21"/>
+      <w:commentRangeEnd w:id="42"/>
       <w:r>
         <w:rPr>
           <w:rFonts w:ascii="Times New Roman" w:eastAsia="宋体" w:hAnsi="Times New Roman" w:cs="Times New Roman"/>
@@ -2648,7 +3051,7 @@
           <w:bdr w:val="nil"/>
           <w:lang w:eastAsia="en-US"/>
         </w:rPr>
-        <w:commentReference w:id="21"/>
+        <w:commentReference w:id="42"/>
       </w:r>
       <w:r>
         <w:rPr>
@@ -2746,7 +3149,7 @@
         </w:rPr>
         <w:t>长度进行统计</w:t>
       </w:r>
-      <w:commentRangeEnd w:id="20"/>
+      <w:commentRangeEnd w:id="41"/>
       <w:r>
         <w:rPr>
           <w:rFonts w:ascii="Times New Roman" w:eastAsia="Times New Roman" w:hAnsi="Times New Roman" w:cs="Times New Roman"/>
@@ -2756,7 +3159,7 @@
           <w:u w:color="000000"/>
           <w:bdr w:val="nil"/>
         </w:rPr>
-        <w:commentReference w:id="20"/>
+        <w:commentReference w:id="41"/>
       </w:r>
       <w:r>
         <w:rPr>
@@ -3690,7 +4093,7 @@
         </w:rPr>
         <w:t>架构寄存器的值来表征系统状态）</w:t>
       </w:r>
-      <w:commentRangeStart w:id="22"/>
+      <w:commentRangeStart w:id="43"/>
       <w:r>
         <w:rPr>
           <w:rFonts w:ascii="Times New Roman" w:eastAsia="宋体" w:hAnsi="Times New Roman" w:cs="Times New Roman" w:hint="eastAsia"/>
@@ -3703,7 +4106,7 @@
         </w:rPr>
         <w:t>基本一致</w:t>
       </w:r>
-      <w:commentRangeEnd w:id="22"/>
+      <w:commentRangeEnd w:id="43"/>
       <w:r>
         <w:rPr>
           <w:rFonts w:ascii="Times New Roman" w:eastAsia="宋体" w:hAnsi="Times New Roman" w:cs="Times New Roman"/>
@@ -3713,7 +4116,7 @@
           <w:bdr w:val="nil"/>
           <w:lang w:eastAsia="en-US"/>
         </w:rPr>
-        <w:commentReference w:id="22"/>
+        <w:commentReference w:id="43"/>
       </w:r>
       <w:r>
         <w:rPr>
@@ -4217,7 +4620,36 @@
       </w:r>
     </w:p>
   </w:comment>
-  <w:comment w:id="9" w:author="wang" w:date="2017-12-27T10:35:00Z" w:initials="w">
+  <w:comment w:id="13" w:author="作者" w:date="2017-12-25T20:56:00Z" w:initials="">
+    <w:p>
+      <w:pPr>
+        <w:pStyle w:val="a5"/>
+        <w:rPr>
+          <w:rFonts w:eastAsia="宋体"/>
+        </w:rPr>
+      </w:pPr>
+    </w:p>
+    <w:p>
+      <w:pPr>
+        <w:pStyle w:val="a5"/>
+        <w:rPr>
+          <w:rFonts w:eastAsia="宋体"/>
+        </w:rPr>
+      </w:pPr>
+    </w:p>
+    <w:p>
+      <w:pPr>
+        <w:pStyle w:val="a5"/>
+      </w:pPr>
+      <w:r>
+        <w:rPr>
+          <w:rFonts w:ascii="Arial Unicode MS" w:hAnsi="Arial Unicode MS" w:cs="Arial Unicode MS" w:hint="eastAsia"/>
+        </w:rPr>
+        <w:t>建议用中文</w:t>
+      </w:r>
+    </w:p>
+  </w:comment>
+  <w:comment w:id="17" w:author="wang" w:date="2017-12-27T10:25:00Z" w:initials="w">
     <w:p>
       <w:pPr>
         <w:pStyle w:val="a6"/>
@@ -4238,14 +4670,420 @@
           <w:highlight w:val="yellow"/>
           <w:lang w:eastAsia="zh-CN"/>
         </w:rPr>
-        <w:t>现在</w:t>
-      </w:r>
-      <w:r>
-        <w:rPr>
-          <w:highlight w:val="yellow"/>
-          <w:lang w:eastAsia="zh-CN"/>
-        </w:rPr>
-        <w:t>这个写法是不是就没有</w:t>
+        <w:t>杨老师</w:t>
+      </w:r>
+      <w:r>
+        <w:rPr>
+          <w:highlight w:val="yellow"/>
+          <w:lang w:eastAsia="zh-CN"/>
+        </w:rPr>
+        <w:t>提到对于</w:t>
+      </w:r>
+      <w:r>
+        <w:rPr>
+          <w:highlight w:val="yellow"/>
+          <w:lang w:eastAsia="zh-CN"/>
+        </w:rPr>
+        <w:t>gadget</w:t>
+      </w:r>
+      <w:r>
+        <w:rPr>
+          <w:highlight w:val="yellow"/>
+          <w:lang w:eastAsia="zh-CN"/>
+        </w:rPr>
+        <w:t>的识别是否有创新。</w:t>
+      </w:r>
+    </w:p>
+    <w:p>
+      <w:pPr>
+        <w:pStyle w:val="a6"/>
+        <w:rPr>
+          <w:lang w:eastAsia="zh-CN"/>
+        </w:rPr>
+      </w:pPr>
+      <w:r>
+        <w:rPr>
+          <w:rFonts w:hint="eastAsia"/>
+          <w:highlight w:val="yellow"/>
+          <w:lang w:eastAsia="zh-CN"/>
+        </w:rPr>
+        <w:t>我</w:t>
+      </w:r>
+      <w:r>
+        <w:rPr>
+          <w:highlight w:val="yellow"/>
+          <w:lang w:eastAsia="zh-CN"/>
+        </w:rPr>
+        <w:t>看已有研究中</w:t>
+      </w:r>
+      <w:r>
+        <w:rPr>
+          <w:rFonts w:hint="eastAsia"/>
+          <w:highlight w:val="yellow"/>
+          <w:lang w:eastAsia="zh-CN"/>
+        </w:rPr>
+        <w:t>对于</w:t>
+      </w:r>
+      <w:r>
+        <w:rPr>
+          <w:highlight w:val="yellow"/>
+          <w:lang w:eastAsia="zh-CN"/>
+        </w:rPr>
+        <w:t>return</w:t>
+      </w:r>
+      <w:r>
+        <w:rPr>
+          <w:rFonts w:hint="eastAsia"/>
+          <w:highlight w:val="yellow"/>
+          <w:lang w:eastAsia="zh-CN"/>
+        </w:rPr>
+        <w:t>类型</w:t>
+      </w:r>
+      <w:r>
+        <w:rPr>
+          <w:highlight w:val="yellow"/>
+          <w:lang w:eastAsia="zh-CN"/>
+        </w:rPr>
+        <w:t>都有提到。</w:t>
+      </w:r>
+      <w:r>
+        <w:rPr>
+          <w:rFonts w:hint="eastAsia"/>
+          <w:highlight w:val="yellow"/>
+          <w:lang w:eastAsia="zh-CN"/>
+        </w:rPr>
+        <w:t>对于</w:t>
+      </w:r>
+      <w:r>
+        <w:rPr>
+          <w:highlight w:val="yellow"/>
+          <w:lang w:eastAsia="zh-CN"/>
+        </w:rPr>
+        <w:t>第二个类型</w:t>
+      </w:r>
+      <w:r>
+        <w:rPr>
+          <w:rFonts w:hint="eastAsia"/>
+          <w:highlight w:val="yellow"/>
+          <w:lang w:eastAsia="zh-CN"/>
+        </w:rPr>
+        <w:t>是</w:t>
+      </w:r>
+      <w:r>
+        <w:rPr>
+          <w:highlight w:val="yellow"/>
+          <w:lang w:eastAsia="zh-CN"/>
+        </w:rPr>
+        <w:t>这篇文章的创新吗？</w:t>
+      </w:r>
+    </w:p>
+  </w:comment>
+  <w:comment w:id="15" w:author="作者" w:date="2017-12-25T20:56:00Z" w:initials="">
+    <w:p>
+      <w:pPr>
+        <w:pStyle w:val="a5"/>
+      </w:pPr>
+    </w:p>
+    <w:p>
+      <w:pPr>
+        <w:pStyle w:val="a5"/>
+      </w:pPr>
+      <w:r>
+        <w:rPr>
+          <w:rFonts w:ascii="Arial Unicode MS" w:hAnsi="Arial Unicode MS" w:cs="Arial Unicode MS" w:hint="eastAsia"/>
+        </w:rPr>
+        <w:t>同上</w:t>
+      </w:r>
+    </w:p>
+    <w:p>
+      <w:pPr>
+        <w:pStyle w:val="a5"/>
+      </w:pPr>
+    </w:p>
+  </w:comment>
+  <w:comment w:id="18" w:author="wang" w:date="2017-12-27T11:01:00Z" w:initials="w">
+    <w:p>
+      <w:pPr>
+        <w:pStyle w:val="a6"/>
+        <w:rPr>
+          <w:highlight w:val="yellow"/>
+          <w:lang w:eastAsia="zh-CN"/>
+        </w:rPr>
+      </w:pPr>
+      <w:r>
+        <w:rPr>
+          <w:rStyle w:val="a7"/>
+        </w:rPr>
+        <w:annotationRef/>
+      </w:r>
+      <w:r>
+        <w:rPr>
+          <w:rFonts w:hint="eastAsia"/>
+          <w:highlight w:val="yellow"/>
+          <w:lang w:eastAsia="zh-CN"/>
+        </w:rPr>
+        <w:t>杨老师</w:t>
+      </w:r>
+      <w:r>
+        <w:rPr>
+          <w:highlight w:val="yellow"/>
+          <w:lang w:eastAsia="zh-CN"/>
+        </w:rPr>
+        <w:t>说这块可以给出一些概念、方法、</w:t>
+      </w:r>
+      <w:r>
+        <w:rPr>
+          <w:rFonts w:hint="eastAsia"/>
+          <w:highlight w:val="yellow"/>
+          <w:lang w:eastAsia="zh-CN"/>
+        </w:rPr>
+        <w:t>定理</w:t>
+      </w:r>
+      <w:r>
+        <w:rPr>
+          <w:highlight w:val="yellow"/>
+          <w:lang w:eastAsia="zh-CN"/>
+        </w:rPr>
+        <w:t>等等。</w:t>
+      </w:r>
+    </w:p>
+    <w:p>
+      <w:pPr>
+        <w:pStyle w:val="a6"/>
+        <w:rPr>
+          <w:highlight w:val="yellow"/>
+          <w:lang w:eastAsia="zh-CN"/>
+        </w:rPr>
+      </w:pPr>
+      <w:r>
+        <w:rPr>
+          <w:rFonts w:hint="eastAsia"/>
+          <w:highlight w:val="yellow"/>
+          <w:lang w:eastAsia="zh-CN"/>
+        </w:rPr>
+        <w:t>我觉得</w:t>
+      </w:r>
+      <w:r>
+        <w:rPr>
+          <w:highlight w:val="yellow"/>
+          <w:lang w:eastAsia="zh-CN"/>
+        </w:rPr>
+        <w:t>有些地方我没可以写的更明白一些。</w:t>
+      </w:r>
+    </w:p>
+    <w:p>
+      <w:pPr>
+        <w:pStyle w:val="a6"/>
+        <w:rPr>
+          <w:lang w:eastAsia="zh-CN"/>
+        </w:rPr>
+      </w:pPr>
+      <w:r>
+        <w:rPr>
+          <w:rFonts w:hint="eastAsia"/>
+          <w:highlight w:val="yellow"/>
+          <w:lang w:eastAsia="zh-CN"/>
+        </w:rPr>
+        <w:t>例如</w:t>
+      </w:r>
+      <w:r>
+        <w:rPr>
+          <w:highlight w:val="yellow"/>
+          <w:lang w:eastAsia="zh-CN"/>
+        </w:rPr>
+        <w:t>，这里的可疑分支，是个什么概念？</w:t>
+      </w:r>
+    </w:p>
+    <w:p>
+      <w:pPr>
+        <w:pStyle w:val="a6"/>
+        <w:rPr>
+          <w:rFonts w:eastAsia="PMingLiU"/>
+          <w:color w:val="000000"/>
+          <w:sz w:val="18"/>
+          <w:szCs w:val="18"/>
+          <w:u w:color="000000"/>
+          <w:lang w:val="zh-TW" w:eastAsia="zh-TW"/>
+        </w:rPr>
+      </w:pPr>
+      <w:r>
+        <w:rPr>
+          <w:rFonts w:hint="eastAsia"/>
+          <w:highlight w:val="yellow"/>
+          <w:lang w:eastAsia="zh-CN"/>
+        </w:rPr>
+        <w:t>就是</w:t>
+      </w:r>
+      <w:r>
+        <w:rPr>
+          <w:rFonts w:eastAsia="宋体" w:hint="eastAsia"/>
+          <w:color w:val="000000"/>
+          <w:sz w:val="18"/>
+          <w:szCs w:val="18"/>
+          <w:highlight w:val="yellow"/>
+          <w:u w:color="000000"/>
+          <w:lang w:val="zh-TW" w:eastAsia="zh-TW"/>
+        </w:rPr>
+        <w:t>用户态预测失败的跳转间接分支提交事件</w:t>
+      </w:r>
+      <w:r>
+        <w:rPr>
+          <w:rFonts w:eastAsia="宋体" w:hint="eastAsia"/>
+          <w:color w:val="000000"/>
+          <w:sz w:val="18"/>
+          <w:szCs w:val="18"/>
+          <w:highlight w:val="yellow"/>
+          <w:u w:color="000000"/>
+          <w:lang w:val="zh-TW" w:eastAsia="zh-CN"/>
+        </w:rPr>
+        <w:t xml:space="preserve"> </w:t>
+      </w:r>
+      <w:r>
+        <w:rPr>
+          <w:rFonts w:eastAsia="宋体" w:hint="eastAsia"/>
+          <w:color w:val="000000"/>
+          <w:sz w:val="18"/>
+          <w:szCs w:val="18"/>
+          <w:highlight w:val="yellow"/>
+          <w:u w:color="000000"/>
+          <w:lang w:val="zh-TW" w:eastAsia="zh-CN"/>
+        </w:rPr>
+        <w:t>是吧</w:t>
+      </w:r>
+      <w:r>
+        <w:rPr>
+          <w:rFonts w:eastAsia="PMingLiU"/>
+          <w:color w:val="000000"/>
+          <w:sz w:val="18"/>
+          <w:szCs w:val="18"/>
+          <w:highlight w:val="yellow"/>
+          <w:u w:color="000000"/>
+          <w:lang w:val="zh-TW" w:eastAsia="zh-TW"/>
+        </w:rPr>
+        <w:t>？</w:t>
+      </w:r>
+    </w:p>
+    <w:p>
+      <w:pPr>
+        <w:pStyle w:val="a6"/>
+        <w:rPr>
+          <w:rFonts w:hint="eastAsia"/>
+          <w:lang w:eastAsia="zh-CN"/>
+        </w:rPr>
+      </w:pPr>
+      <w:r>
+        <w:rPr>
+          <w:rFonts w:hint="eastAsia"/>
+          <w:color w:val="000000"/>
+          <w:sz w:val="18"/>
+          <w:szCs w:val="18"/>
+          <w:highlight w:val="yellow"/>
+          <w:u w:color="000000"/>
+          <w:lang w:val="zh-TW" w:eastAsia="zh-CN"/>
+        </w:rPr>
+        <w:t>这里可能</w:t>
+      </w:r>
+      <w:r>
+        <w:rPr>
+          <w:color w:val="000000"/>
+          <w:sz w:val="18"/>
+          <w:szCs w:val="18"/>
+          <w:highlight w:val="yellow"/>
+          <w:u w:color="000000"/>
+          <w:lang w:val="zh-TW" w:eastAsia="zh-CN"/>
+        </w:rPr>
+        <w:t>也需要提一下</w:t>
+      </w:r>
+    </w:p>
+  </w:comment>
+  <w:comment w:id="30" w:author="wang" w:date="2017-12-27T11:28:00Z" w:initials="w">
+    <w:p>
+      <w:pPr>
+        <w:pStyle w:val="a6"/>
+        <w:rPr>
+          <w:highlight w:val="yellow"/>
+          <w:lang w:eastAsia="zh-CN"/>
+        </w:rPr>
+      </w:pPr>
+      <w:r>
+        <w:rPr>
+          <w:rStyle w:val="a7"/>
+        </w:rPr>
+        <w:annotationRef/>
+      </w:r>
+      <w:r>
+        <w:rPr>
+          <w:rFonts w:hint="eastAsia"/>
+          <w:highlight w:val="yellow"/>
+          <w:lang w:eastAsia="zh-CN"/>
+        </w:rPr>
+        <w:t>这里</w:t>
+      </w:r>
+      <w:r>
+        <w:rPr>
+          <w:highlight w:val="yellow"/>
+          <w:lang w:eastAsia="zh-CN"/>
+        </w:rPr>
+        <w:t>有点乱，如果当前指令为</w:t>
+      </w:r>
+      <w:r>
+        <w:rPr>
+          <w:highlight w:val="yellow"/>
+          <w:lang w:eastAsia="zh-CN"/>
+        </w:rPr>
+        <w:t>**</w:t>
+      </w:r>
+      <w:r>
+        <w:rPr>
+          <w:highlight w:val="yellow"/>
+          <w:lang w:eastAsia="zh-CN"/>
+        </w:rPr>
+        <w:t>，则当前片段为</w:t>
+      </w:r>
+      <w:r>
+        <w:rPr>
+          <w:highlight w:val="yellow"/>
+          <w:lang w:eastAsia="zh-CN"/>
+        </w:rPr>
+        <w:t>***</w:t>
+      </w:r>
+      <w:r>
+        <w:rPr>
+          <w:highlight w:val="yellow"/>
+          <w:lang w:eastAsia="zh-CN"/>
+        </w:rPr>
+        <w:t>。</w:t>
+      </w:r>
+    </w:p>
+    <w:p>
+      <w:pPr>
+        <w:pStyle w:val="a6"/>
+        <w:rPr>
+          <w:lang w:eastAsia="zh-CN"/>
+        </w:rPr>
+      </w:pPr>
+      <w:r>
+        <w:rPr>
+          <w:rFonts w:hint="eastAsia"/>
+          <w:highlight w:val="yellow"/>
+          <w:lang w:eastAsia="zh-CN"/>
+        </w:rPr>
+        <w:t>片段</w:t>
+      </w:r>
+      <w:r>
+        <w:rPr>
+          <w:highlight w:val="yellow"/>
+          <w:lang w:eastAsia="zh-CN"/>
+        </w:rPr>
+        <w:t>指的是什么呢？</w:t>
+      </w:r>
+      <w:r>
+        <w:rPr>
+          <w:rFonts w:hint="eastAsia"/>
+          <w:highlight w:val="yellow"/>
+          <w:lang w:eastAsia="zh-CN"/>
+        </w:rPr>
+        <w:t>在</w:t>
       </w:r>
       <w:r>
         <w:rPr>
@@ -4259,19 +5097,221 @@
           <w:highlight w:val="yellow"/>
           <w:lang w:eastAsia="zh-CN"/>
         </w:rPr>
-        <w:t>的概念了？</w:t>
+        <w:t>这里，就是指这条系统调用</w:t>
+      </w:r>
+      <w:r>
+        <w:rPr>
+          <w:highlight w:val="yellow"/>
+          <w:lang w:eastAsia="zh-CN"/>
+        </w:rPr>
+        <w:t>指令是吧？</w:t>
       </w:r>
     </w:p>
     <w:p>
       <w:pPr>
         <w:pStyle w:val="a6"/>
         <w:rPr>
-          <w:lang w:eastAsia="zh-CN"/>
-        </w:rPr>
-      </w:pPr>
-      <w:r>
-        <w:rPr>
           <w:rFonts w:hint="eastAsia"/>
+          <w:lang w:eastAsia="zh-CN"/>
+        </w:rPr>
+      </w:pPr>
+    </w:p>
+    <w:p>
+      <w:pPr>
+        <w:pStyle w:val="a6"/>
+        <w:rPr>
+          <w:highlight w:val="yellow"/>
+          <w:lang w:eastAsia="zh-CN"/>
+        </w:rPr>
+      </w:pPr>
+      <w:r>
+        <w:rPr>
+          <w:rFonts w:hint="eastAsia"/>
+          <w:highlight w:val="yellow"/>
+          <w:lang w:eastAsia="zh-CN"/>
+        </w:rPr>
+        <w:t>其他</w:t>
+      </w:r>
+      <w:r>
+        <w:rPr>
+          <w:highlight w:val="yellow"/>
+          <w:lang w:eastAsia="zh-CN"/>
+        </w:rPr>
+        <w:t>地方也有类似问题。</w:t>
+      </w:r>
+    </w:p>
+    <w:p>
+      <w:pPr>
+        <w:pStyle w:val="a6"/>
+        <w:rPr>
+          <w:highlight w:val="yellow"/>
+          <w:lang w:eastAsia="zh-CN"/>
+        </w:rPr>
+      </w:pPr>
+      <w:r>
+        <w:rPr>
+          <w:rFonts w:hint="eastAsia"/>
+          <w:highlight w:val="yellow"/>
+          <w:lang w:eastAsia="zh-CN"/>
+        </w:rPr>
+        <w:t>例如</w:t>
+      </w:r>
+      <w:r>
+        <w:rPr>
+          <w:rFonts w:hint="eastAsia"/>
+          <w:highlight w:val="yellow"/>
+          <w:lang w:eastAsia="zh-CN"/>
+        </w:rPr>
+        <w:t>return</w:t>
+      </w:r>
+      <w:r>
+        <w:rPr>
+          <w:highlight w:val="yellow"/>
+          <w:lang w:eastAsia="zh-CN"/>
+        </w:rPr>
+        <w:t>指令</w:t>
+      </w:r>
+      <w:r>
+        <w:rPr>
+          <w:rFonts w:hint="eastAsia"/>
+          <w:highlight w:val="yellow"/>
+          <w:lang w:eastAsia="zh-CN"/>
+        </w:rPr>
+        <w:t>那里</w:t>
+      </w:r>
+      <w:r>
+        <w:rPr>
+          <w:highlight w:val="yellow"/>
+          <w:lang w:eastAsia="zh-CN"/>
+        </w:rPr>
+        <w:t>，是说</w:t>
+      </w:r>
+      <w:r>
+        <w:rPr>
+          <w:rFonts w:hint="eastAsia"/>
+          <w:highlight w:val="yellow"/>
+          <w:lang w:eastAsia="zh-CN"/>
+        </w:rPr>
+        <w:t>上一条</w:t>
+      </w:r>
+      <w:r>
+        <w:rPr>
+          <w:highlight w:val="yellow"/>
+          <w:lang w:eastAsia="zh-CN"/>
+        </w:rPr>
+        <w:t>指令和</w:t>
+      </w:r>
+      <w:r>
+        <w:rPr>
+          <w:highlight w:val="yellow"/>
+          <w:lang w:eastAsia="zh-CN"/>
+        </w:rPr>
+        <w:t>return</w:t>
+      </w:r>
+      <w:r>
+        <w:rPr>
+          <w:highlight w:val="yellow"/>
+          <w:lang w:eastAsia="zh-CN"/>
+        </w:rPr>
+        <w:t>指令一起构成了一个疑似配件？</w:t>
+      </w:r>
+    </w:p>
+    <w:p>
+      <w:pPr>
+        <w:pStyle w:val="a6"/>
+        <w:rPr>
+          <w:highlight w:val="yellow"/>
+          <w:lang w:eastAsia="zh-CN"/>
+        </w:rPr>
+      </w:pPr>
+      <w:r>
+        <w:rPr>
+          <w:rFonts w:hint="eastAsia"/>
+          <w:highlight w:val="yellow"/>
+          <w:lang w:eastAsia="zh-CN"/>
+        </w:rPr>
+        <w:t>我</w:t>
+      </w:r>
+      <w:r>
+        <w:rPr>
+          <w:highlight w:val="yellow"/>
+          <w:lang w:eastAsia="zh-CN"/>
+        </w:rPr>
+        <w:t>感觉这些地方可以说的更明白一些。</w:t>
+      </w:r>
+    </w:p>
+    <w:p>
+      <w:pPr>
+        <w:pStyle w:val="a6"/>
+        <w:rPr>
+          <w:rFonts w:hint="eastAsia"/>
+          <w:lang w:eastAsia="zh-CN"/>
+        </w:rPr>
+      </w:pPr>
+      <w:r>
+        <w:rPr>
+          <w:rFonts w:hint="eastAsia"/>
+          <w:highlight w:val="yellow"/>
+          <w:lang w:eastAsia="zh-CN"/>
+        </w:rPr>
+        <w:t>而且</w:t>
+      </w:r>
+      <w:r>
+        <w:rPr>
+          <w:highlight w:val="yellow"/>
+          <w:lang w:eastAsia="zh-CN"/>
+        </w:rPr>
+        <w:t>这里也关系到</w:t>
+      </w:r>
+      <w:r>
+        <w:rPr>
+          <w:rFonts w:hint="eastAsia"/>
+          <w:highlight w:val="yellow"/>
+          <w:lang w:eastAsia="zh-CN"/>
+        </w:rPr>
+        <w:t xml:space="preserve"> </w:t>
+      </w:r>
+      <w:r>
+        <w:rPr>
+          <w:rFonts w:hint="eastAsia"/>
+          <w:highlight w:val="yellow"/>
+          <w:lang w:eastAsia="zh-CN"/>
+        </w:rPr>
+        <w:t>配件</w:t>
+      </w:r>
+      <w:r>
+        <w:rPr>
+          <w:highlight w:val="yellow"/>
+          <w:lang w:eastAsia="zh-CN"/>
+        </w:rPr>
+        <w:t>长度统计策略中的，</w:t>
+      </w:r>
+      <w:r>
+        <w:rPr>
+          <w:rFonts w:hint="eastAsia"/>
+          <w:highlight w:val="yellow"/>
+          <w:lang w:eastAsia="zh-CN"/>
+        </w:rPr>
+        <w:t xml:space="preserve"> </w:t>
+      </w:r>
+      <w:r>
+        <w:rPr>
+          <w:rFonts w:hint="eastAsia"/>
+          <w:highlight w:val="yellow"/>
+          <w:lang w:eastAsia="zh-CN"/>
+        </w:rPr>
+        <w:t>疑似</w:t>
+      </w:r>
+      <w:r>
+        <w:rPr>
+          <w:highlight w:val="yellow"/>
+          <w:lang w:eastAsia="zh-CN"/>
+        </w:rPr>
+        <w:t>配件结尾，什么算是结尾呢？就是</w:t>
+      </w:r>
+      <w:r>
+        <w:rPr>
+          <w:rFonts w:hint="eastAsia"/>
           <w:highlight w:val="yellow"/>
           <w:lang w:eastAsia="zh-CN"/>
         </w:rPr>
@@ -4282,524 +5322,225 @@
           <w:highlight w:val="yellow"/>
           <w:lang w:eastAsia="zh-CN"/>
         </w:rPr>
-        <w:t>还需要吗？</w:t>
-      </w:r>
+        <w:t>配件的最后一条指令吧。</w:t>
+      </w:r>
+      <w:bookmarkStart w:id="36" w:name="_GoBack"/>
+      <w:bookmarkEnd w:id="36"/>
     </w:p>
   </w:comment>
-  <w:comment w:id="10" w:author="作者" w:date="2017-12-25T20:56:00Z" w:initials="">
+  <w:comment w:id="37" w:author="作者" w:date="2017-12-25T20:55:00Z" w:initials="">
     <w:p>
       <w:pPr>
         <w:pStyle w:val="a5"/>
-        <w:rPr>
-          <w:rFonts w:eastAsia="宋体"/>
-        </w:rPr>
       </w:pPr>
     </w:p>
     <w:p>
       <w:pPr>
         <w:pStyle w:val="a5"/>
-        <w:rPr>
-          <w:rFonts w:eastAsia="宋体"/>
-        </w:rPr>
-      </w:pPr>
-    </w:p>
+      </w:pPr>
+      <w:r>
+        <w:rPr>
+          <w:rFonts w:ascii="Arial Unicode MS" w:hAnsi="Arial Unicode MS" w:cs="Arial Unicode MS" w:hint="eastAsia"/>
+        </w:rPr>
+        <w:t>该部分也可以</w:t>
+      </w:r>
+      <w:r>
+        <w:rPr>
+          <w:rFonts w:ascii="Arial Unicode MS" w:eastAsia="Arial Unicode MS" w:cs="Arial Unicode MS"/>
+        </w:rPr>
+        <w:t>”</w:t>
+      </w:r>
+      <w:r>
+        <w:rPr>
+          <w:rFonts w:ascii="Arial Unicode MS" w:hAnsi="Arial Unicode MS" w:cs="Arial Unicode MS" w:hint="eastAsia"/>
+        </w:rPr>
+        <w:t>组织</w:t>
+      </w:r>
+      <w:r>
+        <w:rPr>
+          <w:rFonts w:ascii="Arial Unicode MS" w:eastAsia="Arial Unicode MS" w:cs="Arial Unicode MS"/>
+        </w:rPr>
+        <w:t>“</w:t>
+      </w:r>
+      <w:r>
+        <w:rPr>
+          <w:rFonts w:ascii="Arial Unicode MS" w:hAnsi="Arial Unicode MS" w:cs="Arial Unicode MS" w:hint="eastAsia"/>
+        </w:rPr>
+        <w:t>和</w:t>
+      </w:r>
+      <w:r>
+        <w:rPr>
+          <w:rFonts w:ascii="Arial Unicode MS" w:eastAsia="Arial Unicode MS" w:cs="Arial Unicode MS"/>
+        </w:rPr>
+        <w:t>”</w:t>
+      </w:r>
+      <w:r>
+        <w:rPr>
+          <w:rFonts w:ascii="Arial Unicode MS" w:hAnsi="Arial Unicode MS" w:cs="Arial Unicode MS" w:hint="eastAsia"/>
+        </w:rPr>
+        <w:t>提炼</w:t>
+      </w:r>
+      <w:r>
+        <w:rPr>
+          <w:rFonts w:ascii="Arial Unicode MS" w:eastAsia="Arial Unicode MS" w:cs="Arial Unicode MS"/>
+        </w:rPr>
+        <w:t>“</w:t>
+      </w:r>
+      <w:r>
+        <w:rPr>
+          <w:rFonts w:ascii="Arial Unicode MS" w:hAnsi="Arial Unicode MS" w:cs="Arial Unicode MS" w:hint="eastAsia"/>
+        </w:rPr>
+        <w:t>一下，给出一些概念、方法（算法）、定理（证明），也可以参考一下软件学报录用稿件的写法</w:t>
+      </w:r>
+    </w:p>
+  </w:comment>
+  <w:comment w:id="42" w:author="wang" w:date="2017-12-27T10:46:00Z" w:initials="w">
+    <w:p>
+      <w:pPr>
+        <w:pStyle w:val="a6"/>
+        <w:rPr>
+          <w:highlight w:val="yellow"/>
+          <w:lang w:eastAsia="zh-CN"/>
+        </w:rPr>
+      </w:pPr>
+      <w:r>
+        <w:rPr>
+          <w:rStyle w:val="a7"/>
+        </w:rPr>
+        <w:annotationRef/>
+      </w:r>
+      <w:r>
+        <w:rPr>
+          <w:rFonts w:hint="eastAsia"/>
+          <w:highlight w:val="yellow"/>
+          <w:lang w:eastAsia="zh-CN"/>
+        </w:rPr>
+        <w:t>核实</w:t>
+      </w:r>
+    </w:p>
+    <w:p>
+      <w:pPr>
+        <w:pStyle w:val="a6"/>
+        <w:rPr>
+          <w:lang w:eastAsia="zh-CN"/>
+        </w:rPr>
+      </w:pPr>
+      <w:r>
+        <w:rPr>
+          <w:rFonts w:hint="eastAsia"/>
+          <w:highlight w:val="yellow"/>
+          <w:lang w:eastAsia="zh-CN"/>
+        </w:rPr>
+        <w:t>这里</w:t>
+      </w:r>
+      <w:r>
+        <w:rPr>
+          <w:highlight w:val="yellow"/>
+          <w:lang w:eastAsia="zh-CN"/>
+        </w:rPr>
+        <w:t>的配件长度，是用在</w:t>
+      </w:r>
+      <w:r>
+        <w:rPr>
+          <w:rFonts w:hint="eastAsia"/>
+          <w:highlight w:val="yellow"/>
+          <w:lang w:eastAsia="zh-CN"/>
+        </w:rPr>
+        <w:t xml:space="preserve"> </w:t>
+      </w:r>
+      <w:r>
+        <w:rPr>
+          <w:highlight w:val="yellow"/>
+          <w:lang w:eastAsia="zh-CN"/>
+        </w:rPr>
+        <w:t>short basic sequence</w:t>
+      </w:r>
+      <w:r>
+        <w:rPr>
+          <w:rFonts w:hint="eastAsia"/>
+          <w:highlight w:val="yellow"/>
+          <w:lang w:eastAsia="zh-CN"/>
+        </w:rPr>
+        <w:t>这里</w:t>
+      </w:r>
+      <w:r>
+        <w:rPr>
+          <w:highlight w:val="yellow"/>
+          <w:lang w:eastAsia="zh-CN"/>
+        </w:rPr>
+        <w:t>的？</w:t>
+      </w:r>
+      <w:r>
+        <w:rPr>
+          <w:rFonts w:hint="eastAsia"/>
+          <w:highlight w:val="yellow"/>
+          <w:lang w:eastAsia="zh-CN"/>
+        </w:rPr>
+        <w:t>那么</w:t>
+      </w:r>
+      <w:r>
+        <w:rPr>
+          <w:highlight w:val="yellow"/>
+          <w:lang w:eastAsia="zh-CN"/>
+        </w:rPr>
+        <w:t>在这里的描述里面，是不是就可以换个说法，直接说配件长度低于一定</w:t>
+      </w:r>
+      <w:r>
+        <w:rPr>
+          <w:rFonts w:hint="eastAsia"/>
+          <w:highlight w:val="yellow"/>
+          <w:lang w:eastAsia="zh-CN"/>
+        </w:rPr>
+        <w:t>阈值</w:t>
+      </w:r>
+      <w:r>
+        <w:rPr>
+          <w:highlight w:val="yellow"/>
+          <w:lang w:eastAsia="zh-CN"/>
+        </w:rPr>
+        <w:t>？</w:t>
+      </w:r>
+    </w:p>
+    <w:p>
+      <w:pPr>
+        <w:pStyle w:val="a6"/>
+        <w:rPr>
+          <w:lang w:eastAsia="zh-CN"/>
+        </w:rPr>
+      </w:pPr>
+    </w:p>
+  </w:comment>
+  <w:comment w:id="41" w:author="作者" w:date="2017-12-25T20:58:00Z" w:initials="">
     <w:p>
       <w:pPr>
         <w:pStyle w:val="a5"/>
       </w:pPr>
+    </w:p>
+    <w:p>
+      <w:pPr>
+        <w:pStyle w:val="a5"/>
+      </w:pPr>
       <w:r>
         <w:rPr>
           <w:rFonts w:ascii="Arial Unicode MS" w:hAnsi="Arial Unicode MS" w:cs="Arial Unicode MS" w:hint="eastAsia"/>
         </w:rPr>
-        <w:t>建议用中文</w:t>
+        <w:t>对于</w:t>
+      </w:r>
+      <w:r>
+        <w:rPr>
+          <w:rFonts w:eastAsia="Arial Unicode MS" w:hAnsi="Arial Unicode MS" w:cs="Arial Unicode MS"/>
+        </w:rPr>
+        <w:t>Gadget</w:t>
+      </w:r>
+      <w:r>
+        <w:rPr>
+          <w:rFonts w:ascii="Arial Unicode MS" w:hAnsi="Arial Unicode MS" w:cs="Arial Unicode MS" w:hint="eastAsia"/>
+        </w:rPr>
+        <w:t>的识别是否有创新？是否可以强调？</w:t>
       </w:r>
     </w:p>
   </w:comment>
-  <w:comment w:id="12" w:author="wang" w:date="2017-12-27T10:25:00Z" w:initials="w">
-    <w:p>
-      <w:pPr>
-        <w:pStyle w:val="a6"/>
-        <w:rPr>
-          <w:highlight w:val="yellow"/>
-          <w:lang w:eastAsia="zh-CN"/>
-        </w:rPr>
-      </w:pPr>
-      <w:r>
-        <w:rPr>
-          <w:rStyle w:val="a7"/>
-        </w:rPr>
-        <w:annotationRef/>
-      </w:r>
-      <w:r>
-        <w:rPr>
-          <w:rFonts w:hint="eastAsia"/>
-          <w:highlight w:val="yellow"/>
-          <w:lang w:eastAsia="zh-CN"/>
-        </w:rPr>
-        <w:t>杨老师</w:t>
-      </w:r>
-      <w:r>
-        <w:rPr>
-          <w:highlight w:val="yellow"/>
-          <w:lang w:eastAsia="zh-CN"/>
-        </w:rPr>
-        <w:t>提到对于</w:t>
-      </w:r>
-      <w:r>
-        <w:rPr>
-          <w:highlight w:val="yellow"/>
-          <w:lang w:eastAsia="zh-CN"/>
-        </w:rPr>
-        <w:t>gadget</w:t>
-      </w:r>
-      <w:r>
-        <w:rPr>
-          <w:highlight w:val="yellow"/>
-          <w:lang w:eastAsia="zh-CN"/>
-        </w:rPr>
-        <w:t>的识别是否有创新。</w:t>
-      </w:r>
-    </w:p>
-    <w:p>
-      <w:pPr>
-        <w:pStyle w:val="a6"/>
-        <w:rPr>
-          <w:lang w:eastAsia="zh-CN"/>
-        </w:rPr>
-      </w:pPr>
-      <w:r>
-        <w:rPr>
-          <w:rFonts w:hint="eastAsia"/>
-          <w:highlight w:val="yellow"/>
-          <w:lang w:eastAsia="zh-CN"/>
-        </w:rPr>
-        <w:t>我</w:t>
-      </w:r>
-      <w:r>
-        <w:rPr>
-          <w:highlight w:val="yellow"/>
-          <w:lang w:eastAsia="zh-CN"/>
-        </w:rPr>
-        <w:t>看已有研究中</w:t>
-      </w:r>
-      <w:r>
-        <w:rPr>
-          <w:rFonts w:hint="eastAsia"/>
-          <w:highlight w:val="yellow"/>
-          <w:lang w:eastAsia="zh-CN"/>
-        </w:rPr>
-        <w:t>对于</w:t>
-      </w:r>
-      <w:r>
-        <w:rPr>
-          <w:highlight w:val="yellow"/>
-          <w:lang w:eastAsia="zh-CN"/>
-        </w:rPr>
-        <w:t>return</w:t>
-      </w:r>
-      <w:r>
-        <w:rPr>
-          <w:rFonts w:hint="eastAsia"/>
-          <w:highlight w:val="yellow"/>
-          <w:lang w:eastAsia="zh-CN"/>
-        </w:rPr>
-        <w:t>类型</w:t>
-      </w:r>
-      <w:r>
-        <w:rPr>
-          <w:highlight w:val="yellow"/>
-          <w:lang w:eastAsia="zh-CN"/>
-        </w:rPr>
-        <w:t>都有提到。</w:t>
-      </w:r>
-      <w:r>
-        <w:rPr>
-          <w:rFonts w:hint="eastAsia"/>
-          <w:highlight w:val="yellow"/>
-          <w:lang w:eastAsia="zh-CN"/>
-        </w:rPr>
-        <w:t>对于</w:t>
-      </w:r>
-      <w:r>
-        <w:rPr>
-          <w:highlight w:val="yellow"/>
-          <w:lang w:eastAsia="zh-CN"/>
-        </w:rPr>
-        <w:t>第二个类型</w:t>
-      </w:r>
-      <w:r>
-        <w:rPr>
-          <w:rFonts w:hint="eastAsia"/>
-          <w:highlight w:val="yellow"/>
-          <w:lang w:eastAsia="zh-CN"/>
-        </w:rPr>
-        <w:t>是</w:t>
-      </w:r>
-      <w:r>
-        <w:rPr>
-          <w:highlight w:val="yellow"/>
-          <w:lang w:eastAsia="zh-CN"/>
-        </w:rPr>
-        <w:t>这篇文章的创新吗？</w:t>
-      </w:r>
-    </w:p>
-  </w:comment>
-  <w:comment w:id="11" w:author="作者" w:date="2017-12-25T20:56:00Z" w:initials="">
-    <w:p>
-      <w:pPr>
-        <w:pStyle w:val="a5"/>
-      </w:pPr>
-    </w:p>
-    <w:p>
-      <w:pPr>
-        <w:pStyle w:val="a5"/>
-      </w:pPr>
-      <w:r>
-        <w:rPr>
-          <w:rFonts w:ascii="Arial Unicode MS" w:hAnsi="Arial Unicode MS" w:cs="Arial Unicode MS" w:hint="eastAsia"/>
-        </w:rPr>
-        <w:t>同上</w:t>
-      </w:r>
-    </w:p>
-    <w:p>
-      <w:pPr>
-        <w:pStyle w:val="a5"/>
-      </w:pPr>
-    </w:p>
-  </w:comment>
-  <w:comment w:id="13" w:author="wang" w:date="2017-12-27T11:01:00Z" w:initials="w">
-    <w:p>
-      <w:pPr>
-        <w:pStyle w:val="a6"/>
-        <w:rPr>
-          <w:highlight w:val="yellow"/>
-          <w:lang w:eastAsia="zh-CN"/>
-        </w:rPr>
-      </w:pPr>
-      <w:r>
-        <w:rPr>
-          <w:rStyle w:val="a7"/>
-        </w:rPr>
-        <w:annotationRef/>
-      </w:r>
-      <w:r>
-        <w:rPr>
-          <w:rFonts w:hint="eastAsia"/>
-          <w:highlight w:val="yellow"/>
-          <w:lang w:eastAsia="zh-CN"/>
-        </w:rPr>
-        <w:t>杨老师</w:t>
-      </w:r>
-      <w:r>
-        <w:rPr>
-          <w:highlight w:val="yellow"/>
-          <w:lang w:eastAsia="zh-CN"/>
-        </w:rPr>
-        <w:t>说这块可以给出一些概念、方法、</w:t>
-      </w:r>
-      <w:r>
-        <w:rPr>
-          <w:rFonts w:hint="eastAsia"/>
-          <w:highlight w:val="yellow"/>
-          <w:lang w:eastAsia="zh-CN"/>
-        </w:rPr>
-        <w:t>定理</w:t>
-      </w:r>
-      <w:r>
-        <w:rPr>
-          <w:highlight w:val="yellow"/>
-          <w:lang w:eastAsia="zh-CN"/>
-        </w:rPr>
-        <w:t>等等。</w:t>
-      </w:r>
-    </w:p>
-    <w:p>
-      <w:pPr>
-        <w:pStyle w:val="a6"/>
-        <w:rPr>
-          <w:highlight w:val="yellow"/>
-          <w:lang w:eastAsia="zh-CN"/>
-        </w:rPr>
-      </w:pPr>
-      <w:r>
-        <w:rPr>
-          <w:rFonts w:hint="eastAsia"/>
-          <w:highlight w:val="yellow"/>
-          <w:lang w:eastAsia="zh-CN"/>
-        </w:rPr>
-        <w:t>我觉得</w:t>
-      </w:r>
-      <w:r>
-        <w:rPr>
-          <w:highlight w:val="yellow"/>
-          <w:lang w:eastAsia="zh-CN"/>
-        </w:rPr>
-        <w:t>有些地方我没可以写的更明白一些。</w:t>
-      </w:r>
-    </w:p>
-    <w:p>
-      <w:pPr>
-        <w:pStyle w:val="a6"/>
-        <w:rPr>
-          <w:lang w:eastAsia="zh-CN"/>
-        </w:rPr>
-      </w:pPr>
-      <w:r>
-        <w:rPr>
-          <w:rFonts w:hint="eastAsia"/>
-          <w:highlight w:val="yellow"/>
-          <w:lang w:eastAsia="zh-CN"/>
-        </w:rPr>
-        <w:t>例如</w:t>
-      </w:r>
-      <w:r>
-        <w:rPr>
-          <w:highlight w:val="yellow"/>
-          <w:lang w:eastAsia="zh-CN"/>
-        </w:rPr>
-        <w:t>，这里的可疑分支，是个什么概念？</w:t>
-      </w:r>
-    </w:p>
-    <w:p>
-      <w:pPr>
-        <w:pStyle w:val="a6"/>
-        <w:rPr>
-          <w:rFonts w:hint="eastAsia"/>
-          <w:lang w:eastAsia="zh-CN"/>
-        </w:rPr>
-      </w:pPr>
-      <w:bookmarkStart w:id="15" w:name="_GoBack"/>
-      <w:bookmarkEnd w:id="15"/>
-      <w:r>
-        <w:rPr>
-          <w:rFonts w:hint="eastAsia"/>
-          <w:highlight w:val="yellow"/>
-          <w:lang w:eastAsia="zh-CN"/>
-        </w:rPr>
-        <w:t>要不要</w:t>
-      </w:r>
-      <w:r>
-        <w:rPr>
-          <w:highlight w:val="yellow"/>
-          <w:lang w:eastAsia="zh-CN"/>
-        </w:rPr>
-        <w:t>写一下？</w:t>
-      </w:r>
-    </w:p>
-  </w:comment>
-  <w:comment w:id="16" w:author="作者" w:date="2017-12-25T20:55:00Z" w:initials="">
-    <w:p>
-      <w:pPr>
-        <w:pStyle w:val="a5"/>
-      </w:pPr>
-    </w:p>
-    <w:p>
-      <w:pPr>
-        <w:pStyle w:val="a5"/>
-      </w:pPr>
-      <w:r>
-        <w:rPr>
-          <w:rFonts w:ascii="Arial Unicode MS" w:hAnsi="Arial Unicode MS" w:cs="Arial Unicode MS" w:hint="eastAsia"/>
-        </w:rPr>
-        <w:t>该部分也可以</w:t>
-      </w:r>
-      <w:r>
-        <w:rPr>
-          <w:rFonts w:ascii="Arial Unicode MS" w:eastAsia="Arial Unicode MS" w:cs="Arial Unicode MS"/>
-        </w:rPr>
-        <w:t>”</w:t>
-      </w:r>
-      <w:r>
-        <w:rPr>
-          <w:rFonts w:ascii="Arial Unicode MS" w:hAnsi="Arial Unicode MS" w:cs="Arial Unicode MS" w:hint="eastAsia"/>
-        </w:rPr>
-        <w:t>组织</w:t>
-      </w:r>
-      <w:r>
-        <w:rPr>
-          <w:rFonts w:ascii="Arial Unicode MS" w:eastAsia="Arial Unicode MS" w:cs="Arial Unicode MS"/>
-        </w:rPr>
-        <w:t>“</w:t>
-      </w:r>
-      <w:r>
-        <w:rPr>
-          <w:rFonts w:ascii="Arial Unicode MS" w:hAnsi="Arial Unicode MS" w:cs="Arial Unicode MS" w:hint="eastAsia"/>
-        </w:rPr>
-        <w:t>和</w:t>
-      </w:r>
-      <w:r>
-        <w:rPr>
-          <w:rFonts w:ascii="Arial Unicode MS" w:eastAsia="Arial Unicode MS" w:cs="Arial Unicode MS"/>
-        </w:rPr>
-        <w:t>”</w:t>
-      </w:r>
-      <w:r>
-        <w:rPr>
-          <w:rFonts w:ascii="Arial Unicode MS" w:hAnsi="Arial Unicode MS" w:cs="Arial Unicode MS" w:hint="eastAsia"/>
-        </w:rPr>
-        <w:t>提炼</w:t>
-      </w:r>
-      <w:r>
-        <w:rPr>
-          <w:rFonts w:ascii="Arial Unicode MS" w:eastAsia="Arial Unicode MS" w:cs="Arial Unicode MS"/>
-        </w:rPr>
-        <w:t>“</w:t>
-      </w:r>
-      <w:r>
-        <w:rPr>
-          <w:rFonts w:ascii="Arial Unicode MS" w:hAnsi="Arial Unicode MS" w:cs="Arial Unicode MS" w:hint="eastAsia"/>
-        </w:rPr>
-        <w:t>一下，给出一些概念、方法（算法）、定理（证明），也可以参考一下软件学报录用稿件的写法</w:t>
-      </w:r>
-    </w:p>
-  </w:comment>
-  <w:comment w:id="21" w:author="wang" w:date="2017-12-27T10:46:00Z" w:initials="w">
-    <w:p>
-      <w:pPr>
-        <w:pStyle w:val="a6"/>
-        <w:rPr>
-          <w:highlight w:val="yellow"/>
-          <w:lang w:eastAsia="zh-CN"/>
-        </w:rPr>
-      </w:pPr>
-      <w:r>
-        <w:rPr>
-          <w:rStyle w:val="a7"/>
-        </w:rPr>
-        <w:annotationRef/>
-      </w:r>
-      <w:r>
-        <w:rPr>
-          <w:rFonts w:hint="eastAsia"/>
-          <w:highlight w:val="yellow"/>
-          <w:lang w:eastAsia="zh-CN"/>
-        </w:rPr>
-        <w:t>核实</w:t>
-      </w:r>
-    </w:p>
-    <w:p>
-      <w:pPr>
-        <w:pStyle w:val="a6"/>
-        <w:rPr>
-          <w:lang w:eastAsia="zh-CN"/>
-        </w:rPr>
-      </w:pPr>
-      <w:r>
-        <w:rPr>
-          <w:rFonts w:hint="eastAsia"/>
-          <w:highlight w:val="yellow"/>
-          <w:lang w:eastAsia="zh-CN"/>
-        </w:rPr>
-        <w:t>这里</w:t>
-      </w:r>
-      <w:r>
-        <w:rPr>
-          <w:highlight w:val="yellow"/>
-          <w:lang w:eastAsia="zh-CN"/>
-        </w:rPr>
-        <w:t>的配件长度，是用在</w:t>
-      </w:r>
-      <w:r>
-        <w:rPr>
-          <w:rFonts w:hint="eastAsia"/>
-          <w:highlight w:val="yellow"/>
-          <w:lang w:eastAsia="zh-CN"/>
-        </w:rPr>
-        <w:t xml:space="preserve"> </w:t>
-      </w:r>
-      <w:r>
-        <w:rPr>
-          <w:highlight w:val="yellow"/>
-          <w:lang w:eastAsia="zh-CN"/>
-        </w:rPr>
-        <w:t>short basic sequence</w:t>
-      </w:r>
-      <w:r>
-        <w:rPr>
-          <w:rFonts w:hint="eastAsia"/>
-          <w:highlight w:val="yellow"/>
-          <w:lang w:eastAsia="zh-CN"/>
-        </w:rPr>
-        <w:t>这里</w:t>
-      </w:r>
-      <w:r>
-        <w:rPr>
-          <w:highlight w:val="yellow"/>
-          <w:lang w:eastAsia="zh-CN"/>
-        </w:rPr>
-        <w:t>的？</w:t>
-      </w:r>
-      <w:r>
-        <w:rPr>
-          <w:rFonts w:hint="eastAsia"/>
-          <w:highlight w:val="yellow"/>
-          <w:lang w:eastAsia="zh-CN"/>
-        </w:rPr>
-        <w:t>那么</w:t>
-      </w:r>
-      <w:r>
-        <w:rPr>
-          <w:highlight w:val="yellow"/>
-          <w:lang w:eastAsia="zh-CN"/>
-        </w:rPr>
-        <w:t>在这里的描述里面，是不是就可以换个说法，直接说配件长度低于一定</w:t>
-      </w:r>
-      <w:r>
-        <w:rPr>
-          <w:rFonts w:hint="eastAsia"/>
-          <w:highlight w:val="yellow"/>
-          <w:lang w:eastAsia="zh-CN"/>
-        </w:rPr>
-        <w:t>阈值</w:t>
-      </w:r>
-      <w:r>
-        <w:rPr>
-          <w:highlight w:val="yellow"/>
-          <w:lang w:eastAsia="zh-CN"/>
-        </w:rPr>
-        <w:t>？</w:t>
-      </w:r>
-    </w:p>
-    <w:p>
-      <w:pPr>
-        <w:pStyle w:val="a6"/>
-        <w:rPr>
-          <w:lang w:eastAsia="zh-CN"/>
-        </w:rPr>
-      </w:pPr>
-    </w:p>
-  </w:comment>
-  <w:comment w:id="20" w:author="作者" w:date="2017-12-25T20:58:00Z" w:initials="">
-    <w:p>
-      <w:pPr>
-        <w:pStyle w:val="a5"/>
-      </w:pPr>
-    </w:p>
-    <w:p>
-      <w:pPr>
-        <w:pStyle w:val="a5"/>
-      </w:pPr>
-      <w:r>
-        <w:rPr>
-          <w:rFonts w:ascii="Arial Unicode MS" w:hAnsi="Arial Unicode MS" w:cs="Arial Unicode MS" w:hint="eastAsia"/>
-        </w:rPr>
-        <w:t>对于</w:t>
-      </w:r>
-      <w:r>
-        <w:rPr>
-          <w:rFonts w:eastAsia="Arial Unicode MS" w:hAnsi="Arial Unicode MS" w:cs="Arial Unicode MS"/>
-        </w:rPr>
-        <w:t>Gadget</w:t>
-      </w:r>
-      <w:r>
-        <w:rPr>
-          <w:rFonts w:ascii="Arial Unicode MS" w:hAnsi="Arial Unicode MS" w:cs="Arial Unicode MS" w:hint="eastAsia"/>
-        </w:rPr>
-        <w:t>的识别是否有创新？是否可以强调？</w:t>
-      </w:r>
-    </w:p>
-  </w:comment>
-  <w:comment w:id="22" w:author="wang" w:date="2017-12-27T10:30:00Z" w:initials="w">
+  <w:comment w:id="43" w:author="wang" w:date="2017-12-27T10:30:00Z" w:initials="w">
     <w:p>
       <w:pPr>
         <w:pStyle w:val="a6"/>
@@ -4921,11 +5662,11 @@
   <w15:commentEx w15:paraId="72C4D52C" w15:done="0"/>
   <w15:commentEx w15:paraId="0432EEA0" w15:done="0"/>
   <w15:commentEx w15:paraId="61E010B8" w15:done="0"/>
-  <w15:commentEx w15:paraId="2E361044" w15:done="0"/>
   <w15:commentEx w15:paraId="538BB0A5" w15:done="0"/>
   <w15:commentEx w15:paraId="15406155" w15:done="0"/>
   <w15:commentEx w15:paraId="13095CFB" w15:done="0"/>
-  <w15:commentEx w15:paraId="68E19A81" w15:done="0"/>
+  <w15:commentEx w15:paraId="1479FD94" w15:done="0"/>
+  <w15:commentEx w15:paraId="052FDBEF" w15:done="0"/>
   <w15:commentEx w15:paraId="773E66C6" w15:done="0"/>
   <w15:commentEx w15:paraId="53296D55" w15:done="0"/>
   <w15:commentEx w15:paraId="73BD3741" w15:done="0"/>
@@ -4976,7 +5717,7 @@
   <w:abstractNum w:abstractNumId="0" w15:restartNumberingAfterBreak="0">
     <w:nsid w:val="181A590F"/>
     <w:multiLevelType w:val="hybridMultilevel"/>
-    <w:tmpl w:val="ECCA9A08"/>
+    <w:tmpl w:val="538472C2"/>
     <w:lvl w:ilvl="0" w:tplc="04090001">
       <w:start w:val="1"/>
       <w:numFmt w:val="bullet"/>
@@ -6409,6 +7150,23 @@
       <w:lang w:eastAsia="en-US"/>
     </w:rPr>
   </w:style>
+  <w:style w:type="paragraph" w:styleId="aa">
+    <w:name w:val="List Paragraph"/>
+    <w:basedOn w:val="a"/>
+    <w:uiPriority w:val="34"/>
+    <w:qFormat/>
+    <w:rsid w:val="004115F0"/>
+    <w:pPr>
+      <w:ind w:firstLineChars="200" w:firstLine="420"/>
+    </w:pPr>
+  </w:style>
+  <w:style w:type="paragraph" w:styleId="ab">
+    <w:name w:val="Revision"/>
+    <w:hidden/>
+    <w:uiPriority w:val="99"/>
+    <w:semiHidden/>
+    <w:rsid w:val="003934C3"/>
+  </w:style>
 </w:styles>
 </file>
 

</xml_diff>